<commit_message>
Update Supplemental Capstone Report.docx
</commit_message>
<xml_diff>
--- a/BusinessDensity/Supplemental Capstone Report.docx
+++ b/BusinessDensity/Supplemental Capstone Report.docx
@@ -512,6 +512,10 @@
       <w:r>
         <w:rPr>
           <w:rFonts w:ascii="Times New Roman" w:hAnsi="Times New Roman" w:cs="Times New Roman"/>
+          <w:b/>
+          <w:bCs/>
+          <w:i/>
+          <w:iCs/>
         </w:rPr>
         <w:t>Log_Business_Density</w:t>
       </w:r>
@@ -623,6 +627,10 @@
       <w:r>
         <w:rPr>
           <w:rFonts w:ascii="Times New Roman" w:hAnsi="Times New Roman" w:cs="Times New Roman"/>
+          <w:b/>
+          <w:bCs/>
+          <w:i/>
+          <w:iCs/>
         </w:rPr>
         <w:t>Lagged_Log_Density</w:t>
       </w:r>
@@ -3836,13 +3844,7 @@
         <w:rPr>
           <w:rFonts w:ascii="Times New Roman" w:hAnsi="Times New Roman" w:cs="Times New Roman"/>
         </w:rPr>
-        <w:t>controlling</w:t>
-      </w:r>
-      <w:r>
-        <w:rPr>
-          <w:rFonts w:ascii="Times New Roman" w:hAnsi="Times New Roman" w:cs="Times New Roman"/>
-        </w:rPr>
-        <w:t xml:space="preserve"> </w:t>
+        <w:t xml:space="preserve">controlling </w:t>
       </w:r>
       <w:r>
         <w:rPr>
@@ -8753,6 +8755,7 @@
   <w:style w:type="character" w:default="1" w:styleId="DefaultParagraphFont">
     <w:name w:val="Default Paragraph Font"/>
     <w:uiPriority w:val="1"/>
+    <w:semiHidden/>
     <w:unhideWhenUsed/>
   </w:style>
   <w:style w:type="table" w:default="1" w:styleId="TableNormal">

</xml_diff>